<commit_message>
Update Jocs de proves Webservices retorn d'ofertes de Sobre Digital.docx
</commit_message>
<xml_diff>
--- a/Documents/Jocs de proves Webservices retorn d'ofertes de Sobre Digital.docx
+++ b/Documents/Jocs de proves Webservices retorn d'ofertes de Sobre Digital.docx
@@ -1,6 +1,6 @@
 
 <file path=word/document.xml><?xml version="1.0" encoding="utf-8"?>
-<w:document xmlns:wpc="http://schemas.microsoft.com/office/word/2010/wordprocessingCanvas" xmlns:cx="http://schemas.microsoft.com/office/drawing/2014/chartex" xmlns:cx1="http://schemas.microsoft.com/office/drawing/2015/9/8/chartex" xmlns:cx2="http://schemas.microsoft.com/office/drawing/2015/10/21/chartex" xmlns:cx3="http://schemas.microsoft.com/office/drawing/2016/5/9/chartex" xmlns:cx4="http://schemas.microsoft.com/office/drawing/2016/5/10/chartex" xmlns:cx5="http://schemas.microsoft.com/office/drawing/2016/5/11/chartex" xmlns:cx6="http://schemas.microsoft.com/office/drawing/2016/5/12/chartex" xmlns:cx7="http://schemas.microsoft.com/office/drawing/2016/5/13/chartex" xmlns:cx8="http://schemas.microsoft.com/office/drawing/2016/5/14/chartex" xmlns:mc="http://schemas.openxmlformats.org/markup-compatibility/2006" xmlns:aink="http://schemas.microsoft.com/office/drawing/2016/ink" xmlns:am3d="http://schemas.microsoft.com/office/drawing/2017/model3d" xmlns:o="urn:schemas-microsoft-com:office:office" xmlns:r="http://schemas.openxmlformats.org/officeDocument/2006/relationships" xmlns:m="http://schemas.openxmlformats.org/officeDocument/2006/math" xmlns:v="urn:schemas-microsoft-com:vml" xmlns:wp14="http://schemas.microsoft.com/office/word/2010/wordprocessingDrawing" xmlns:wp="http://schemas.openxmlformats.org/drawingml/2006/wordprocessingDrawing" xmlns:w10="urn:schemas-microsoft-com:office:word" xmlns:w="http://schemas.openxmlformats.org/wordprocessingml/2006/main" xmlns:w14="http://schemas.microsoft.com/office/word/2010/wordml" xmlns:w15="http://schemas.microsoft.com/office/word/2012/wordml" xmlns:w16cex="http://schemas.microsoft.com/office/word/2018/wordml/cex" xmlns:w16cid="http://schemas.microsoft.com/office/word/2016/wordml/cid" xmlns:w16="http://schemas.microsoft.com/office/word/2018/wordml" xmlns:w16se="http://schemas.microsoft.com/office/word/2015/wordml/symex" xmlns:wpg="http://schemas.microsoft.com/office/word/2010/wordprocessingGroup" xmlns:wpi="http://schemas.microsoft.com/office/word/2010/wordprocessingInk" xmlns:wne="http://schemas.microsoft.com/office/word/2006/wordml" xmlns:wps="http://schemas.microsoft.com/office/word/2010/wordprocessingShape" mc:Ignorable="w14 w15 w16se w16cid w16 w16cex wp14">
+<w:document xmlns:wpc="http://schemas.microsoft.com/office/word/2010/wordprocessingCanvas" xmlns:cx="http://schemas.microsoft.com/office/drawing/2014/chartex" xmlns:cx1="http://schemas.microsoft.com/office/drawing/2015/9/8/chartex" xmlns:cx2="http://schemas.microsoft.com/office/drawing/2015/10/21/chartex" xmlns:cx3="http://schemas.microsoft.com/office/drawing/2016/5/9/chartex" xmlns:cx4="http://schemas.microsoft.com/office/drawing/2016/5/10/chartex" xmlns:cx5="http://schemas.microsoft.com/office/drawing/2016/5/11/chartex" xmlns:cx6="http://schemas.microsoft.com/office/drawing/2016/5/12/chartex" xmlns:cx7="http://schemas.microsoft.com/office/drawing/2016/5/13/chartex" xmlns:cx8="http://schemas.microsoft.com/office/drawing/2016/5/14/chartex" xmlns:mc="http://schemas.openxmlformats.org/markup-compatibility/2006" xmlns:aink="http://schemas.microsoft.com/office/drawing/2016/ink" xmlns:am3d="http://schemas.microsoft.com/office/drawing/2017/model3d" xmlns:o="urn:schemas-microsoft-com:office:office" xmlns:oel="http://schemas.microsoft.com/office/2019/extlst" xmlns:r="http://schemas.openxmlformats.org/officeDocument/2006/relationships" xmlns:m="http://schemas.openxmlformats.org/officeDocument/2006/math" xmlns:v="urn:schemas-microsoft-com:vml" xmlns:wp14="http://schemas.microsoft.com/office/word/2010/wordprocessingDrawing" xmlns:wp="http://schemas.openxmlformats.org/drawingml/2006/wordprocessingDrawing" xmlns:w10="urn:schemas-microsoft-com:office:word" xmlns:w="http://schemas.openxmlformats.org/wordprocessingml/2006/main" xmlns:w14="http://schemas.microsoft.com/office/word/2010/wordml" xmlns:w15="http://schemas.microsoft.com/office/word/2012/wordml" xmlns:w16cex="http://schemas.microsoft.com/office/word/2018/wordml/cex" xmlns:w16cid="http://schemas.microsoft.com/office/word/2016/wordml/cid" xmlns:w16="http://schemas.microsoft.com/office/word/2018/wordml" xmlns:w16sdtdh="http://schemas.microsoft.com/office/word/2020/wordml/sdtdatahash" xmlns:w16se="http://schemas.microsoft.com/office/word/2015/wordml/symex" xmlns:wpg="http://schemas.microsoft.com/office/word/2010/wordprocessingGroup" xmlns:wpi="http://schemas.microsoft.com/office/word/2010/wordprocessingInk" xmlns:wne="http://schemas.microsoft.com/office/word/2006/wordml" xmlns:wps="http://schemas.microsoft.com/office/word/2010/wordprocessingShape" mc:Ignorable="w14 w15 w16se w16cid w16 w16cex w16sdtdh wp14">
   <w:body>
     <w:p>
       <w:pPr>
@@ -295,9 +295,12 @@
           <w:sz w:val="22"/>
           <w:szCs w:val="22"/>
         </w:rPr>
-        <w:t>Homologació d’integració v6.</w:t>
-      </w:r>
-      <w:r>
+        <w:t>Homologació d’integració</w:t>
+      </w:r>
+    </w:p>
+    <w:p>
+      <w:pPr>
+        <w:jc w:val="center"/>
         <w:rPr>
           <w:rFonts w:ascii="Arial" w:hAnsi="Arial" w:cs="Arial"/>
           <w:b/>
@@ -305,9 +308,10 @@
           <w:sz w:val="22"/>
           <w:szCs w:val="22"/>
         </w:rPr>
-        <w:t>25</w:t>
-      </w:r>
-      <w:r>
+      </w:pPr>
+    </w:p>
+    <w:p>
+      <w:pPr>
         <w:rPr>
           <w:rFonts w:ascii="Arial" w:hAnsi="Arial" w:cs="Arial"/>
           <w:b/>
@@ -315,12 +319,10 @@
           <w:sz w:val="22"/>
           <w:szCs w:val="22"/>
         </w:rPr>
-        <w:t>.0</w:t>
-      </w:r>
-    </w:p>
-    <w:p>
-      <w:pPr>
-        <w:jc w:val="center"/>
+      </w:pPr>
+    </w:p>
+    <w:p>
+      <w:pPr>
         <w:rPr>
           <w:rFonts w:ascii="Arial" w:hAnsi="Arial" w:cs="Arial"/>
           <w:b/>
@@ -497,6 +499,7 @@
     </w:p>
     <w:p>
       <w:pPr>
+        <w:jc w:val="right"/>
         <w:rPr>
           <w:rFonts w:ascii="Arial" w:hAnsi="Arial" w:cs="Arial"/>
           <w:b/>
@@ -505,9 +508,7 @@
           <w:szCs w:val="22"/>
         </w:rPr>
       </w:pPr>
-    </w:p>
-    <w:p>
-      <w:pPr>
+      <w:r>
         <w:rPr>
           <w:rFonts w:ascii="Arial" w:hAnsi="Arial" w:cs="Arial"/>
           <w:b/>
@@ -515,11 +516,9 @@
           <w:sz w:val="22"/>
           <w:szCs w:val="22"/>
         </w:rPr>
-      </w:pPr>
-    </w:p>
-    <w:p>
-      <w:pPr>
-        <w:jc w:val="right"/>
+        <w:t>Febrer</w:t>
+      </w:r>
+      <w:r>
         <w:rPr>
           <w:rFonts w:ascii="Arial" w:hAnsi="Arial" w:cs="Arial"/>
           <w:b/>
@@ -527,7 +526,8 @@
           <w:sz w:val="22"/>
           <w:szCs w:val="22"/>
         </w:rPr>
-      </w:pPr>
+        <w:t xml:space="preserve"> 202</w:t>
+      </w:r>
       <w:r>
         <w:rPr>
           <w:rFonts w:ascii="Arial" w:hAnsi="Arial" w:cs="Arial"/>
@@ -536,7 +536,7 @@
           <w:sz w:val="22"/>
           <w:szCs w:val="22"/>
         </w:rPr>
-        <w:t>Agost  2021</w:t>
+        <w:t>4</w:t>
       </w:r>
     </w:p>
     <w:p>
@@ -1041,6 +1041,101 @@
                 <w:szCs w:val="20"/>
               </w:rPr>
               <w:t>.08.2021</w:t>
+            </w:r>
+          </w:p>
+        </w:tc>
+        <w:tc>
+          <w:tcPr>
+            <w:tcW w:w="5322" w:type="dxa"/>
+            <w:shd w:val="clear" w:color="auto" w:fill="E6E6E6"/>
+          </w:tcPr>
+          <w:p>
+            <w:pPr>
+              <w:spacing w:before="60"/>
+              <w:rPr>
+                <w:rFonts w:ascii="Arial" w:hAnsi="Arial" w:cs="Arial"/>
+                <w:szCs w:val="20"/>
+              </w:rPr>
+            </w:pPr>
+            <w:r>
+              <w:rPr>
+                <w:rFonts w:ascii="Arial" w:hAnsi="Arial" w:cs="Arial"/>
+                <w:szCs w:val="20"/>
+              </w:rPr>
+              <w:t>Actualització de les peticions</w:t>
+            </w:r>
+          </w:p>
+        </w:tc>
+      </w:tr>
+      <w:tr>
+        <w:trPr>
+          <w:cantSplit/>
+          <w:trHeight w:val="20"/>
+          <w:jc w:val="center"/>
+        </w:trPr>
+        <w:tc>
+          <w:tcPr>
+            <w:tcW w:w="1362" w:type="dxa"/>
+            <w:shd w:val="clear" w:color="auto" w:fill="E6E6E6"/>
+          </w:tcPr>
+          <w:p>
+            <w:pPr>
+              <w:spacing w:before="60"/>
+              <w:rPr>
+                <w:rFonts w:ascii="Arial" w:hAnsi="Arial" w:cs="Arial"/>
+                <w:szCs w:val="20"/>
+              </w:rPr>
+            </w:pPr>
+            <w:r>
+              <w:rPr>
+                <w:rFonts w:ascii="Arial" w:hAnsi="Arial" w:cs="Arial"/>
+                <w:szCs w:val="20"/>
+              </w:rPr>
+              <w:t>1.3</w:t>
+            </w:r>
+          </w:p>
+        </w:tc>
+        <w:tc>
+          <w:tcPr>
+            <w:tcW w:w="1260" w:type="dxa"/>
+            <w:shd w:val="clear" w:color="auto" w:fill="E6E6E6"/>
+          </w:tcPr>
+          <w:p>
+            <w:pPr>
+              <w:spacing w:before="60"/>
+              <w:rPr>
+                <w:rFonts w:ascii="Arial" w:hAnsi="Arial" w:cs="Arial"/>
+                <w:szCs w:val="20"/>
+              </w:rPr>
+            </w:pPr>
+            <w:r>
+              <w:rPr>
+                <w:rFonts w:ascii="Arial" w:hAnsi="Arial" w:cs="Arial"/>
+                <w:szCs w:val="20"/>
+              </w:rPr>
+              <w:t>DXC</w:t>
+            </w:r>
+          </w:p>
+        </w:tc>
+        <w:tc>
+          <w:tcPr>
+            <w:tcW w:w="1260" w:type="dxa"/>
+            <w:shd w:val="clear" w:color="auto" w:fill="E6E6E6"/>
+          </w:tcPr>
+          <w:p>
+            <w:pPr>
+              <w:spacing w:before="60"/>
+              <w:rPr>
+                <w:rFonts w:ascii="Arial" w:hAnsi="Arial" w:cs="Arial"/>
+                <w:szCs w:val="20"/>
+              </w:rPr>
+            </w:pPr>
+            <w:r>
+              <w:rPr>
+                <w:rFonts w:ascii="Arial" w:hAnsi="Arial" w:cs="Arial"/>
+                <w:szCs w:val="20"/>
+              </w:rPr>
+              <w:t>09.02.2024</w:t>
             </w:r>
           </w:p>
         </w:tc>
@@ -1981,7 +2076,10 @@
         <w:t>“</w:t>
       </w:r>
       <w:r>
-        <w:t>Òrgan de contractació dedicat a realitzar homologacions” i amb identificador</w:t>
+        <w:t>Òrgan de contractació dedicat a realitzar homologacions</w:t>
+      </w:r>
+      <w:r>
+        <w:t>” i amb identificador</w:t>
       </w:r>
       <w:r>
         <w:t xml:space="preserve"> </w:t>
@@ -2846,7 +2944,21 @@
                 <w:bCs/>
                 <w:lang w:eastAsia="es-ES"/>
               </w:rPr>
-              <w:t>202108_TL_2lots</w:t>
+              <w:t>202</w:t>
+            </w:r>
+            <w:r>
+              <w:rPr>
+                <w:bCs/>
+                <w:lang w:eastAsia="es-ES"/>
+              </w:rPr>
+              <w:t>401</w:t>
+            </w:r>
+            <w:r>
+              <w:rPr>
+                <w:bCs/>
+                <w:lang w:eastAsia="es-ES"/>
+              </w:rPr>
+              <w:t>_TL_2lots</w:t>
             </w:r>
           </w:p>
         </w:tc>
@@ -3510,7 +3622,21 @@
                 <w:bCs/>
                 <w:lang w:eastAsia="es-ES"/>
               </w:rPr>
-              <w:t>202108_SD_2lots_obertAB</w:t>
+              <w:t>202</w:t>
+            </w:r>
+            <w:r>
+              <w:rPr>
+                <w:bCs/>
+                <w:lang w:eastAsia="es-ES"/>
+              </w:rPr>
+              <w:t>402</w:t>
+            </w:r>
+            <w:r>
+              <w:rPr>
+                <w:bCs/>
+                <w:lang w:eastAsia="es-ES"/>
+              </w:rPr>
+              <w:t>_SD_2lots_obertAB</w:t>
             </w:r>
           </w:p>
         </w:tc>
@@ -4174,7 +4300,21 @@
                 <w:bCs/>
                 <w:lang w:eastAsia="es-ES"/>
               </w:rPr>
-              <w:t>202108_SD_noLots</w:t>
+              <w:t>202</w:t>
+            </w:r>
+            <w:r>
+              <w:rPr>
+                <w:bCs/>
+                <w:lang w:eastAsia="es-ES"/>
+              </w:rPr>
+              <w:t>402</w:t>
+            </w:r>
+            <w:r>
+              <w:rPr>
+                <w:bCs/>
+                <w:lang w:eastAsia="es-ES"/>
+              </w:rPr>
+              <w:t>_SD_noLots</w:t>
             </w:r>
           </w:p>
         </w:tc>
@@ -4747,7 +4887,13 @@
     <w:p/>
     <w:p>
       <w:r>
-        <w:t xml:space="preserve">A continuació us deixem a la vostra disposició el projecte SOAP perquè </w:t>
+        <w:t>A continuació us deixem a la vostra disposició el projecte SOAP</w:t>
+      </w:r>
+      <w:r>
+        <w:t>-UI</w:t>
+      </w:r>
+      <w:r>
+        <w:t xml:space="preserve"> perquè </w:t>
       </w:r>
       <w:r>
         <w:t>pugueu</w:t>
@@ -4890,6 +5036,9 @@
       <w:r>
         <w:t>credencials de connexió</w:t>
       </w:r>
+      <w:r>
+        <w:t xml:space="preserve"> (usuari / contrasenya)</w:t>
+      </w:r>
     </w:p>
     <w:p>
       <w:pPr>
@@ -4905,19 +5054,17 @@
       <w:r>
         <w:t xml:space="preserve"> a la url del PO</w:t>
       </w:r>
+      <w:r>
+        <w:t xml:space="preserve"> (endpoint barra superior)</w:t>
+      </w:r>
     </w:p>
     <w:p/>
     <w:p>
       <w:pPr>
         <w:jc w:val="center"/>
       </w:pPr>
-    </w:p>
-    <w:p>
-      <w:pPr>
-        <w:jc w:val="center"/>
-      </w:pPr>
-      <w:r>
-        <w:object w:dxaOrig="1532" w:dyaOrig="991" w14:anchorId="3B7C291B">
+      <w:r>
+        <w:object w:dxaOrig="4441" w:dyaOrig="811" w14:anchorId="51371151">
           <v:shapetype id="_x0000_t75" coordsize="21600,21600" o:spt="75" o:preferrelative="t" path="m@4@5l@4@11@9@11@9@5xe" filled="f" stroked="f">
             <v:stroke joinstyle="miter"/>
             <v:formulas>
@@ -4937,12 +5084,17 @@
             <v:path o:extrusionok="f" gradientshapeok="t" o:connecttype="rect"/>
             <o:lock v:ext="edit" aspectratio="t"/>
           </v:shapetype>
-          <v:shape id="_x0000_i1025" type="#_x0000_t75" style="width:76.2pt;height:49.8pt" o:ole="">
-            <v:imagedata r:id="rId8" o:title=""/>
+          <v:shape id="_x0000_i1033" type="#_x0000_t75" style="width:222pt;height:40.5pt" o:ole="">
+            <v:imagedata r:id="rId11" o:title=""/>
           </v:shape>
-          <o:OLEObject Type="Embed" ProgID="Package" ShapeID="_x0000_i1025" DrawAspect="Icon" ObjectID="_1691233152" r:id="rId9"/>
+          <o:OLEObject Type="Embed" ProgID="Package" ShapeID="_x0000_i1033" DrawAspect="Content" ObjectID="_1769599606" r:id="rId12"/>
         </w:object>
       </w:r>
+    </w:p>
+    <w:p>
+      <w:pPr>
+        <w:jc w:val="center"/>
+      </w:pPr>
     </w:p>
     <w:p/>
     <w:p>
@@ -5179,7 +5331,23 @@
                 <w:bCs/>
                 <w:lang w:eastAsia="es-ES"/>
               </w:rPr>
-              <w:t>202108_TL_2lots</w:t>
+              <w:t>202</w:t>
+            </w:r>
+            <w:r>
+              <w:rPr>
+                <w:b/>
+                <w:bCs/>
+                <w:lang w:eastAsia="es-ES"/>
+              </w:rPr>
+              <w:t>401</w:t>
+            </w:r>
+            <w:r>
+              <w:rPr>
+                <w:b/>
+                <w:bCs/>
+                <w:lang w:eastAsia="es-ES"/>
+              </w:rPr>
+              <w:t>_TL_2lots</w:t>
             </w:r>
           </w:p>
         </w:tc>
@@ -5276,7 +5444,23 @@
                 <w:bCs/>
                 <w:lang w:eastAsia="es-ES"/>
               </w:rPr>
-              <w:t>202108_SD_2lots_obertAB</w:t>
+              <w:t>202</w:t>
+            </w:r>
+            <w:r>
+              <w:rPr>
+                <w:b/>
+                <w:bCs/>
+                <w:lang w:eastAsia="es-ES"/>
+              </w:rPr>
+              <w:t>402</w:t>
+            </w:r>
+            <w:r>
+              <w:rPr>
+                <w:b/>
+                <w:bCs/>
+                <w:lang w:eastAsia="es-ES"/>
+              </w:rPr>
+              <w:t>_SD_2lots_obertAB</w:t>
             </w:r>
           </w:p>
         </w:tc>
@@ -5369,7 +5553,23 @@
                 <w:bCs/>
                 <w:lang w:eastAsia="es-ES"/>
               </w:rPr>
-              <w:t>202108_SD_noLots</w:t>
+              <w:t>202</w:t>
+            </w:r>
+            <w:r>
+              <w:rPr>
+                <w:b/>
+                <w:bCs/>
+                <w:lang w:eastAsia="es-ES"/>
+              </w:rPr>
+              <w:t>402</w:t>
+            </w:r>
+            <w:r>
+              <w:rPr>
+                <w:b/>
+                <w:bCs/>
+                <w:lang w:eastAsia="es-ES"/>
+              </w:rPr>
+              <w:t>_SD_noLots</w:t>
             </w:r>
           </w:p>
         </w:tc>
@@ -5405,12 +5605,7 @@
       </w:pPr>
     </w:p>
     <w:sectPr>
-      <w:headerReference w:type="even" r:id="rId10"/>
-      <w:headerReference w:type="default" r:id="rId11"/>
-      <w:footerReference w:type="even" r:id="rId12"/>
-      <w:footerReference w:type="default" r:id="rId13"/>
-      <w:headerReference w:type="first" r:id="rId14"/>
-      <w:footerReference w:type="first" r:id="rId15"/>
+      <w:headerReference w:type="default" r:id="rId13"/>
       <w:type w:val="continuous"/>
       <w:pgSz w:w="12240" w:h="15840"/>
       <w:pgMar w:top="1701" w:right="1800" w:bottom="1701" w:left="1440" w:header="709" w:footer="709" w:gutter="0"/>
@@ -5422,7 +5617,7 @@
 </file>
 
 <file path=word/endnotes.xml><?xml version="1.0" encoding="utf-8"?>
-<w:endnotes xmlns:wpc="http://schemas.microsoft.com/office/word/2010/wordprocessingCanvas" xmlns:cx="http://schemas.microsoft.com/office/drawing/2014/chartex" xmlns:cx1="http://schemas.microsoft.com/office/drawing/2015/9/8/chartex" xmlns:cx2="http://schemas.microsoft.com/office/drawing/2015/10/21/chartex" xmlns:cx3="http://schemas.microsoft.com/office/drawing/2016/5/9/chartex" xmlns:cx4="http://schemas.microsoft.com/office/drawing/2016/5/10/chartex" xmlns:cx5="http://schemas.microsoft.com/office/drawing/2016/5/11/chartex" xmlns:cx6="http://schemas.microsoft.com/office/drawing/2016/5/12/chartex" xmlns:cx7="http://schemas.microsoft.com/office/drawing/2016/5/13/chartex" xmlns:cx8="http://schemas.microsoft.com/office/drawing/2016/5/14/chartex" xmlns:mc="http://schemas.openxmlformats.org/markup-compatibility/2006" xmlns:aink="http://schemas.microsoft.com/office/drawing/2016/ink" xmlns:am3d="http://schemas.microsoft.com/office/drawing/2017/model3d" xmlns:o="urn:schemas-microsoft-com:office:office" xmlns:r="http://schemas.openxmlformats.org/officeDocument/2006/relationships" xmlns:m="http://schemas.openxmlformats.org/officeDocument/2006/math" xmlns:v="urn:schemas-microsoft-com:vml" xmlns:wp14="http://schemas.microsoft.com/office/word/2010/wordprocessingDrawing" xmlns:wp="http://schemas.openxmlformats.org/drawingml/2006/wordprocessingDrawing" xmlns:w10="urn:schemas-microsoft-com:office:word" xmlns:w="http://schemas.openxmlformats.org/wordprocessingml/2006/main" xmlns:w14="http://schemas.microsoft.com/office/word/2010/wordml" xmlns:w15="http://schemas.microsoft.com/office/word/2012/wordml" xmlns:w16cex="http://schemas.microsoft.com/office/word/2018/wordml/cex" xmlns:w16cid="http://schemas.microsoft.com/office/word/2016/wordml/cid" xmlns:w16="http://schemas.microsoft.com/office/word/2018/wordml" xmlns:w16se="http://schemas.microsoft.com/office/word/2015/wordml/symex" xmlns:wpg="http://schemas.microsoft.com/office/word/2010/wordprocessingGroup" xmlns:wpi="http://schemas.microsoft.com/office/word/2010/wordprocessingInk" xmlns:wne="http://schemas.microsoft.com/office/word/2006/wordml" xmlns:wps="http://schemas.microsoft.com/office/word/2010/wordprocessingShape" mc:Ignorable="w14 w15 w16se w16cid w16 w16cex wp14">
+<w:endnotes xmlns:wpc="http://schemas.microsoft.com/office/word/2010/wordprocessingCanvas" xmlns:cx="http://schemas.microsoft.com/office/drawing/2014/chartex" xmlns:cx1="http://schemas.microsoft.com/office/drawing/2015/9/8/chartex" xmlns:cx2="http://schemas.microsoft.com/office/drawing/2015/10/21/chartex" xmlns:cx3="http://schemas.microsoft.com/office/drawing/2016/5/9/chartex" xmlns:cx4="http://schemas.microsoft.com/office/drawing/2016/5/10/chartex" xmlns:cx5="http://schemas.microsoft.com/office/drawing/2016/5/11/chartex" xmlns:cx6="http://schemas.microsoft.com/office/drawing/2016/5/12/chartex" xmlns:cx7="http://schemas.microsoft.com/office/drawing/2016/5/13/chartex" xmlns:cx8="http://schemas.microsoft.com/office/drawing/2016/5/14/chartex" xmlns:mc="http://schemas.openxmlformats.org/markup-compatibility/2006" xmlns:aink="http://schemas.microsoft.com/office/drawing/2016/ink" xmlns:am3d="http://schemas.microsoft.com/office/drawing/2017/model3d" xmlns:o="urn:schemas-microsoft-com:office:office" xmlns:oel="http://schemas.microsoft.com/office/2019/extlst" xmlns:r="http://schemas.openxmlformats.org/officeDocument/2006/relationships" xmlns:m="http://schemas.openxmlformats.org/officeDocument/2006/math" xmlns:v="urn:schemas-microsoft-com:vml" xmlns:wp14="http://schemas.microsoft.com/office/word/2010/wordprocessingDrawing" xmlns:wp="http://schemas.openxmlformats.org/drawingml/2006/wordprocessingDrawing" xmlns:w10="urn:schemas-microsoft-com:office:word" xmlns:w="http://schemas.openxmlformats.org/wordprocessingml/2006/main" xmlns:w14="http://schemas.microsoft.com/office/word/2010/wordml" xmlns:w15="http://schemas.microsoft.com/office/word/2012/wordml" xmlns:w16cex="http://schemas.microsoft.com/office/word/2018/wordml/cex" xmlns:w16cid="http://schemas.microsoft.com/office/word/2016/wordml/cid" xmlns:w16="http://schemas.microsoft.com/office/word/2018/wordml" xmlns:w16sdtdh="http://schemas.microsoft.com/office/word/2020/wordml/sdtdatahash" xmlns:w16se="http://schemas.microsoft.com/office/word/2015/wordml/symex" xmlns:wpg="http://schemas.microsoft.com/office/word/2010/wordprocessingGroup" xmlns:wpi="http://schemas.microsoft.com/office/word/2010/wordprocessingInk" xmlns:wne="http://schemas.microsoft.com/office/word/2006/wordml" xmlns:wps="http://schemas.microsoft.com/office/word/2010/wordprocessingShape" mc:Ignorable="w14 w15 w16se w16cid w16 w16cex w16sdtdh wp14">
   <w:endnote w:type="separator" w:id="-1">
     <w:p>
       <w:r>
@@ -5440,38 +5635,8 @@
 </w:endnotes>
 </file>
 
-<file path=word/footer1.xml><?xml version="1.0" encoding="utf-8"?>
-<w:ftr xmlns:wpc="http://schemas.microsoft.com/office/word/2010/wordprocessingCanvas" xmlns:cx="http://schemas.microsoft.com/office/drawing/2014/chartex" xmlns:cx1="http://schemas.microsoft.com/office/drawing/2015/9/8/chartex" xmlns:cx2="http://schemas.microsoft.com/office/drawing/2015/10/21/chartex" xmlns:cx3="http://schemas.microsoft.com/office/drawing/2016/5/9/chartex" xmlns:cx4="http://schemas.microsoft.com/office/drawing/2016/5/10/chartex" xmlns:cx5="http://schemas.microsoft.com/office/drawing/2016/5/11/chartex" xmlns:cx6="http://schemas.microsoft.com/office/drawing/2016/5/12/chartex" xmlns:cx7="http://schemas.microsoft.com/office/drawing/2016/5/13/chartex" xmlns:cx8="http://schemas.microsoft.com/office/drawing/2016/5/14/chartex" xmlns:mc="http://schemas.openxmlformats.org/markup-compatibility/2006" xmlns:aink="http://schemas.microsoft.com/office/drawing/2016/ink" xmlns:am3d="http://schemas.microsoft.com/office/drawing/2017/model3d" xmlns:o="urn:schemas-microsoft-com:office:office" xmlns:r="http://schemas.openxmlformats.org/officeDocument/2006/relationships" xmlns:m="http://schemas.openxmlformats.org/officeDocument/2006/math" xmlns:v="urn:schemas-microsoft-com:vml" xmlns:wp14="http://schemas.microsoft.com/office/word/2010/wordprocessingDrawing" xmlns:wp="http://schemas.openxmlformats.org/drawingml/2006/wordprocessingDrawing" xmlns:w10="urn:schemas-microsoft-com:office:word" xmlns:w="http://schemas.openxmlformats.org/wordprocessingml/2006/main" xmlns:w14="http://schemas.microsoft.com/office/word/2010/wordml" xmlns:w15="http://schemas.microsoft.com/office/word/2012/wordml" xmlns:w16cex="http://schemas.microsoft.com/office/word/2018/wordml/cex" xmlns:w16cid="http://schemas.microsoft.com/office/word/2016/wordml/cid" xmlns:w16="http://schemas.microsoft.com/office/word/2018/wordml" xmlns:w16se="http://schemas.microsoft.com/office/word/2015/wordml/symex" xmlns:wpg="http://schemas.microsoft.com/office/word/2010/wordprocessingGroup" xmlns:wpi="http://schemas.microsoft.com/office/word/2010/wordprocessingInk" xmlns:wne="http://schemas.microsoft.com/office/word/2006/wordml" xmlns:wps="http://schemas.microsoft.com/office/word/2010/wordprocessingShape" mc:Ignorable="w14 w15 w16se w16cid w16 w16cex wp14">
-  <w:p>
-    <w:pPr>
-      <w:pStyle w:val="Footer"/>
-    </w:pPr>
-  </w:p>
-</w:ftr>
-</file>
-
-<file path=word/footer2.xml><?xml version="1.0" encoding="utf-8"?>
-<w:ftr xmlns:wpc="http://schemas.microsoft.com/office/word/2010/wordprocessingCanvas" xmlns:cx="http://schemas.microsoft.com/office/drawing/2014/chartex" xmlns:cx1="http://schemas.microsoft.com/office/drawing/2015/9/8/chartex" xmlns:cx2="http://schemas.microsoft.com/office/drawing/2015/10/21/chartex" xmlns:cx3="http://schemas.microsoft.com/office/drawing/2016/5/9/chartex" xmlns:cx4="http://schemas.microsoft.com/office/drawing/2016/5/10/chartex" xmlns:cx5="http://schemas.microsoft.com/office/drawing/2016/5/11/chartex" xmlns:cx6="http://schemas.microsoft.com/office/drawing/2016/5/12/chartex" xmlns:cx7="http://schemas.microsoft.com/office/drawing/2016/5/13/chartex" xmlns:cx8="http://schemas.microsoft.com/office/drawing/2016/5/14/chartex" xmlns:mc="http://schemas.openxmlformats.org/markup-compatibility/2006" xmlns:aink="http://schemas.microsoft.com/office/drawing/2016/ink" xmlns:am3d="http://schemas.microsoft.com/office/drawing/2017/model3d" xmlns:o="urn:schemas-microsoft-com:office:office" xmlns:r="http://schemas.openxmlformats.org/officeDocument/2006/relationships" xmlns:m="http://schemas.openxmlformats.org/officeDocument/2006/math" xmlns:v="urn:schemas-microsoft-com:vml" xmlns:wp14="http://schemas.microsoft.com/office/word/2010/wordprocessingDrawing" xmlns:wp="http://schemas.openxmlformats.org/drawingml/2006/wordprocessingDrawing" xmlns:w10="urn:schemas-microsoft-com:office:word" xmlns:w="http://schemas.openxmlformats.org/wordprocessingml/2006/main" xmlns:w14="http://schemas.microsoft.com/office/word/2010/wordml" xmlns:w15="http://schemas.microsoft.com/office/word/2012/wordml" xmlns:w16cex="http://schemas.microsoft.com/office/word/2018/wordml/cex" xmlns:w16cid="http://schemas.microsoft.com/office/word/2016/wordml/cid" xmlns:w16="http://schemas.microsoft.com/office/word/2018/wordml" xmlns:w16se="http://schemas.microsoft.com/office/word/2015/wordml/symex" xmlns:wpg="http://schemas.microsoft.com/office/word/2010/wordprocessingGroup" xmlns:wpi="http://schemas.microsoft.com/office/word/2010/wordprocessingInk" xmlns:wne="http://schemas.microsoft.com/office/word/2006/wordml" xmlns:wps="http://schemas.microsoft.com/office/word/2010/wordprocessingShape" mc:Ignorable="w14 w15 w16se w16cid w16 w16cex wp14">
-  <w:p>
-    <w:pPr>
-      <w:pStyle w:val="Footer"/>
-    </w:pPr>
-  </w:p>
-</w:ftr>
-</file>
-
-<file path=word/footer3.xml><?xml version="1.0" encoding="utf-8"?>
-<w:ftr xmlns:wpc="http://schemas.microsoft.com/office/word/2010/wordprocessingCanvas" xmlns:cx="http://schemas.microsoft.com/office/drawing/2014/chartex" xmlns:cx1="http://schemas.microsoft.com/office/drawing/2015/9/8/chartex" xmlns:cx2="http://schemas.microsoft.com/office/drawing/2015/10/21/chartex" xmlns:cx3="http://schemas.microsoft.com/office/drawing/2016/5/9/chartex" xmlns:cx4="http://schemas.microsoft.com/office/drawing/2016/5/10/chartex" xmlns:cx5="http://schemas.microsoft.com/office/drawing/2016/5/11/chartex" xmlns:cx6="http://schemas.microsoft.com/office/drawing/2016/5/12/chartex" xmlns:cx7="http://schemas.microsoft.com/office/drawing/2016/5/13/chartex" xmlns:cx8="http://schemas.microsoft.com/office/drawing/2016/5/14/chartex" xmlns:mc="http://schemas.openxmlformats.org/markup-compatibility/2006" xmlns:aink="http://schemas.microsoft.com/office/drawing/2016/ink" xmlns:am3d="http://schemas.microsoft.com/office/drawing/2017/model3d" xmlns:o="urn:schemas-microsoft-com:office:office" xmlns:r="http://schemas.openxmlformats.org/officeDocument/2006/relationships" xmlns:m="http://schemas.openxmlformats.org/officeDocument/2006/math" xmlns:v="urn:schemas-microsoft-com:vml" xmlns:wp14="http://schemas.microsoft.com/office/word/2010/wordprocessingDrawing" xmlns:wp="http://schemas.openxmlformats.org/drawingml/2006/wordprocessingDrawing" xmlns:w10="urn:schemas-microsoft-com:office:word" xmlns:w="http://schemas.openxmlformats.org/wordprocessingml/2006/main" xmlns:w14="http://schemas.microsoft.com/office/word/2010/wordml" xmlns:w15="http://schemas.microsoft.com/office/word/2012/wordml" xmlns:w16cex="http://schemas.microsoft.com/office/word/2018/wordml/cex" xmlns:w16cid="http://schemas.microsoft.com/office/word/2016/wordml/cid" xmlns:w16="http://schemas.microsoft.com/office/word/2018/wordml" xmlns:w16se="http://schemas.microsoft.com/office/word/2015/wordml/symex" xmlns:wpg="http://schemas.microsoft.com/office/word/2010/wordprocessingGroup" xmlns:wpi="http://schemas.microsoft.com/office/word/2010/wordprocessingInk" xmlns:wne="http://schemas.microsoft.com/office/word/2006/wordml" xmlns:wps="http://schemas.microsoft.com/office/word/2010/wordprocessingShape" mc:Ignorable="w14 w15 w16se w16cid w16 w16cex wp14">
-  <w:p>
-    <w:pPr>
-      <w:pStyle w:val="Footer"/>
-    </w:pPr>
-  </w:p>
-</w:ftr>
-</file>
-
 <file path=word/footnotes.xml><?xml version="1.0" encoding="utf-8"?>
-<w:footnotes xmlns:wpc="http://schemas.microsoft.com/office/word/2010/wordprocessingCanvas" xmlns:cx="http://schemas.microsoft.com/office/drawing/2014/chartex" xmlns:cx1="http://schemas.microsoft.com/office/drawing/2015/9/8/chartex" xmlns:cx2="http://schemas.microsoft.com/office/drawing/2015/10/21/chartex" xmlns:cx3="http://schemas.microsoft.com/office/drawing/2016/5/9/chartex" xmlns:cx4="http://schemas.microsoft.com/office/drawing/2016/5/10/chartex" xmlns:cx5="http://schemas.microsoft.com/office/drawing/2016/5/11/chartex" xmlns:cx6="http://schemas.microsoft.com/office/drawing/2016/5/12/chartex" xmlns:cx7="http://schemas.microsoft.com/office/drawing/2016/5/13/chartex" xmlns:cx8="http://schemas.microsoft.com/office/drawing/2016/5/14/chartex" xmlns:mc="http://schemas.openxmlformats.org/markup-compatibility/2006" xmlns:aink="http://schemas.microsoft.com/office/drawing/2016/ink" xmlns:am3d="http://schemas.microsoft.com/office/drawing/2017/model3d" xmlns:o="urn:schemas-microsoft-com:office:office" xmlns:r="http://schemas.openxmlformats.org/officeDocument/2006/relationships" xmlns:m="http://schemas.openxmlformats.org/officeDocument/2006/math" xmlns:v="urn:schemas-microsoft-com:vml" xmlns:wp14="http://schemas.microsoft.com/office/word/2010/wordprocessingDrawing" xmlns:wp="http://schemas.openxmlformats.org/drawingml/2006/wordprocessingDrawing" xmlns:w10="urn:schemas-microsoft-com:office:word" xmlns:w="http://schemas.openxmlformats.org/wordprocessingml/2006/main" xmlns:w14="http://schemas.microsoft.com/office/word/2010/wordml" xmlns:w15="http://schemas.microsoft.com/office/word/2012/wordml" xmlns:w16cex="http://schemas.microsoft.com/office/word/2018/wordml/cex" xmlns:w16cid="http://schemas.microsoft.com/office/word/2016/wordml/cid" xmlns:w16="http://schemas.microsoft.com/office/word/2018/wordml" xmlns:w16se="http://schemas.microsoft.com/office/word/2015/wordml/symex" xmlns:wpg="http://schemas.microsoft.com/office/word/2010/wordprocessingGroup" xmlns:wpi="http://schemas.microsoft.com/office/word/2010/wordprocessingInk" xmlns:wne="http://schemas.microsoft.com/office/word/2006/wordml" xmlns:wps="http://schemas.microsoft.com/office/word/2010/wordprocessingShape" mc:Ignorable="w14 w15 w16se w16cid w16 w16cex wp14">
+<w:footnotes xmlns:wpc="http://schemas.microsoft.com/office/word/2010/wordprocessingCanvas" xmlns:cx="http://schemas.microsoft.com/office/drawing/2014/chartex" xmlns:cx1="http://schemas.microsoft.com/office/drawing/2015/9/8/chartex" xmlns:cx2="http://schemas.microsoft.com/office/drawing/2015/10/21/chartex" xmlns:cx3="http://schemas.microsoft.com/office/drawing/2016/5/9/chartex" xmlns:cx4="http://schemas.microsoft.com/office/drawing/2016/5/10/chartex" xmlns:cx5="http://schemas.microsoft.com/office/drawing/2016/5/11/chartex" xmlns:cx6="http://schemas.microsoft.com/office/drawing/2016/5/12/chartex" xmlns:cx7="http://schemas.microsoft.com/office/drawing/2016/5/13/chartex" xmlns:cx8="http://schemas.microsoft.com/office/drawing/2016/5/14/chartex" xmlns:mc="http://schemas.openxmlformats.org/markup-compatibility/2006" xmlns:aink="http://schemas.microsoft.com/office/drawing/2016/ink" xmlns:am3d="http://schemas.microsoft.com/office/drawing/2017/model3d" xmlns:o="urn:schemas-microsoft-com:office:office" xmlns:oel="http://schemas.microsoft.com/office/2019/extlst" xmlns:r="http://schemas.openxmlformats.org/officeDocument/2006/relationships" xmlns:m="http://schemas.openxmlformats.org/officeDocument/2006/math" xmlns:v="urn:schemas-microsoft-com:vml" xmlns:wp14="http://schemas.microsoft.com/office/word/2010/wordprocessingDrawing" xmlns:wp="http://schemas.openxmlformats.org/drawingml/2006/wordprocessingDrawing" xmlns:w10="urn:schemas-microsoft-com:office:word" xmlns:w="http://schemas.openxmlformats.org/wordprocessingml/2006/main" xmlns:w14="http://schemas.microsoft.com/office/word/2010/wordml" xmlns:w15="http://schemas.microsoft.com/office/word/2012/wordml" xmlns:w16cex="http://schemas.microsoft.com/office/word/2018/wordml/cex" xmlns:w16cid="http://schemas.microsoft.com/office/word/2016/wordml/cid" xmlns:w16="http://schemas.microsoft.com/office/word/2018/wordml" xmlns:w16sdtdh="http://schemas.microsoft.com/office/word/2020/wordml/sdtdatahash" xmlns:w16se="http://schemas.microsoft.com/office/word/2015/wordml/symex" xmlns:wpg="http://schemas.microsoft.com/office/word/2010/wordprocessingGroup" xmlns:wpi="http://schemas.microsoft.com/office/word/2010/wordprocessingInk" xmlns:wne="http://schemas.microsoft.com/office/word/2006/wordml" xmlns:wps="http://schemas.microsoft.com/office/word/2010/wordprocessingShape" mc:Ignorable="w14 w15 w16se w16cid w16 w16cex w16sdtdh wp14">
   <w:footnote w:type="separator" w:id="-1">
     <w:p>
       <w:r>
@@ -5490,17 +5655,7 @@
 </file>
 
 <file path=word/header1.xml><?xml version="1.0" encoding="utf-8"?>
-<w:hdr xmlns:wpc="http://schemas.microsoft.com/office/word/2010/wordprocessingCanvas" xmlns:cx="http://schemas.microsoft.com/office/drawing/2014/chartex" xmlns:cx1="http://schemas.microsoft.com/office/drawing/2015/9/8/chartex" xmlns:cx2="http://schemas.microsoft.com/office/drawing/2015/10/21/chartex" xmlns:cx3="http://schemas.microsoft.com/office/drawing/2016/5/9/chartex" xmlns:cx4="http://schemas.microsoft.com/office/drawing/2016/5/10/chartex" xmlns:cx5="http://schemas.microsoft.com/office/drawing/2016/5/11/chartex" xmlns:cx6="http://schemas.microsoft.com/office/drawing/2016/5/12/chartex" xmlns:cx7="http://schemas.microsoft.com/office/drawing/2016/5/13/chartex" xmlns:cx8="http://schemas.microsoft.com/office/drawing/2016/5/14/chartex" xmlns:mc="http://schemas.openxmlformats.org/markup-compatibility/2006" xmlns:aink="http://schemas.microsoft.com/office/drawing/2016/ink" xmlns:am3d="http://schemas.microsoft.com/office/drawing/2017/model3d" xmlns:o="urn:schemas-microsoft-com:office:office" xmlns:r="http://schemas.openxmlformats.org/officeDocument/2006/relationships" xmlns:m="http://schemas.openxmlformats.org/officeDocument/2006/math" xmlns:v="urn:schemas-microsoft-com:vml" xmlns:wp14="http://schemas.microsoft.com/office/word/2010/wordprocessingDrawing" xmlns:wp="http://schemas.openxmlformats.org/drawingml/2006/wordprocessingDrawing" xmlns:w10="urn:schemas-microsoft-com:office:word" xmlns:w="http://schemas.openxmlformats.org/wordprocessingml/2006/main" xmlns:w14="http://schemas.microsoft.com/office/word/2010/wordml" xmlns:w15="http://schemas.microsoft.com/office/word/2012/wordml" xmlns:w16cex="http://schemas.microsoft.com/office/word/2018/wordml/cex" xmlns:w16cid="http://schemas.microsoft.com/office/word/2016/wordml/cid" xmlns:w16="http://schemas.microsoft.com/office/word/2018/wordml" xmlns:w16se="http://schemas.microsoft.com/office/word/2015/wordml/symex" xmlns:wpg="http://schemas.microsoft.com/office/word/2010/wordprocessingGroup" xmlns:wpi="http://schemas.microsoft.com/office/word/2010/wordprocessingInk" xmlns:wne="http://schemas.microsoft.com/office/word/2006/wordml" xmlns:wps="http://schemas.microsoft.com/office/word/2010/wordprocessingShape" mc:Ignorable="w14 w15 w16se w16cid w16 w16cex wp14">
-  <w:p>
-    <w:pPr>
-      <w:pStyle w:val="Header"/>
-    </w:pPr>
-  </w:p>
-</w:hdr>
-</file>
-
-<file path=word/header2.xml><?xml version="1.0" encoding="utf-8"?>
-<w:hdr xmlns:wpc="http://schemas.microsoft.com/office/word/2010/wordprocessingCanvas" xmlns:cx="http://schemas.microsoft.com/office/drawing/2014/chartex" xmlns:cx1="http://schemas.microsoft.com/office/drawing/2015/9/8/chartex" xmlns:cx2="http://schemas.microsoft.com/office/drawing/2015/10/21/chartex" xmlns:cx3="http://schemas.microsoft.com/office/drawing/2016/5/9/chartex" xmlns:cx4="http://schemas.microsoft.com/office/drawing/2016/5/10/chartex" xmlns:cx5="http://schemas.microsoft.com/office/drawing/2016/5/11/chartex" xmlns:cx6="http://schemas.microsoft.com/office/drawing/2016/5/12/chartex" xmlns:cx7="http://schemas.microsoft.com/office/drawing/2016/5/13/chartex" xmlns:cx8="http://schemas.microsoft.com/office/drawing/2016/5/14/chartex" xmlns:mc="http://schemas.openxmlformats.org/markup-compatibility/2006" xmlns:aink="http://schemas.microsoft.com/office/drawing/2016/ink" xmlns:am3d="http://schemas.microsoft.com/office/drawing/2017/model3d" xmlns:o="urn:schemas-microsoft-com:office:office" xmlns:r="http://schemas.openxmlformats.org/officeDocument/2006/relationships" xmlns:m="http://schemas.openxmlformats.org/officeDocument/2006/math" xmlns:v="urn:schemas-microsoft-com:vml" xmlns:wp14="http://schemas.microsoft.com/office/word/2010/wordprocessingDrawing" xmlns:wp="http://schemas.openxmlformats.org/drawingml/2006/wordprocessingDrawing" xmlns:w10="urn:schemas-microsoft-com:office:word" xmlns:w="http://schemas.openxmlformats.org/wordprocessingml/2006/main" xmlns:w14="http://schemas.microsoft.com/office/word/2010/wordml" xmlns:w15="http://schemas.microsoft.com/office/word/2012/wordml" xmlns:w16cex="http://schemas.microsoft.com/office/word/2018/wordml/cex" xmlns:w16cid="http://schemas.microsoft.com/office/word/2016/wordml/cid" xmlns:w16="http://schemas.microsoft.com/office/word/2018/wordml" xmlns:w16se="http://schemas.microsoft.com/office/word/2015/wordml/symex" xmlns:wpg="http://schemas.microsoft.com/office/word/2010/wordprocessingGroup" xmlns:wpi="http://schemas.microsoft.com/office/word/2010/wordprocessingInk" xmlns:wne="http://schemas.microsoft.com/office/word/2006/wordml" xmlns:wps="http://schemas.microsoft.com/office/word/2010/wordprocessingShape" mc:Ignorable="w14 w15 w16se w16cid w16 w16cex wp14">
+<w:hdr xmlns:wpc="http://schemas.microsoft.com/office/word/2010/wordprocessingCanvas" xmlns:cx="http://schemas.microsoft.com/office/drawing/2014/chartex" xmlns:cx1="http://schemas.microsoft.com/office/drawing/2015/9/8/chartex" xmlns:cx2="http://schemas.microsoft.com/office/drawing/2015/10/21/chartex" xmlns:cx3="http://schemas.microsoft.com/office/drawing/2016/5/9/chartex" xmlns:cx4="http://schemas.microsoft.com/office/drawing/2016/5/10/chartex" xmlns:cx5="http://schemas.microsoft.com/office/drawing/2016/5/11/chartex" xmlns:cx6="http://schemas.microsoft.com/office/drawing/2016/5/12/chartex" xmlns:cx7="http://schemas.microsoft.com/office/drawing/2016/5/13/chartex" xmlns:cx8="http://schemas.microsoft.com/office/drawing/2016/5/14/chartex" xmlns:mc="http://schemas.openxmlformats.org/markup-compatibility/2006" xmlns:aink="http://schemas.microsoft.com/office/drawing/2016/ink" xmlns:am3d="http://schemas.microsoft.com/office/drawing/2017/model3d" xmlns:o="urn:schemas-microsoft-com:office:office" xmlns:oel="http://schemas.microsoft.com/office/2019/extlst" xmlns:r="http://schemas.openxmlformats.org/officeDocument/2006/relationships" xmlns:m="http://schemas.openxmlformats.org/officeDocument/2006/math" xmlns:v="urn:schemas-microsoft-com:vml" xmlns:wp14="http://schemas.microsoft.com/office/word/2010/wordprocessingDrawing" xmlns:wp="http://schemas.openxmlformats.org/drawingml/2006/wordprocessingDrawing" xmlns:w10="urn:schemas-microsoft-com:office:word" xmlns:w="http://schemas.openxmlformats.org/wordprocessingml/2006/main" xmlns:w14="http://schemas.microsoft.com/office/word/2010/wordml" xmlns:w15="http://schemas.microsoft.com/office/word/2012/wordml" xmlns:w16cex="http://schemas.microsoft.com/office/word/2018/wordml/cex" xmlns:w16cid="http://schemas.microsoft.com/office/word/2016/wordml/cid" xmlns:w16="http://schemas.microsoft.com/office/word/2018/wordml" xmlns:w16sdtdh="http://schemas.microsoft.com/office/word/2020/wordml/sdtdatahash" xmlns:w16se="http://schemas.microsoft.com/office/word/2015/wordml/symex" xmlns:wpg="http://schemas.microsoft.com/office/word/2010/wordprocessingGroup" xmlns:wpi="http://schemas.microsoft.com/office/word/2010/wordprocessingInk" xmlns:wne="http://schemas.microsoft.com/office/word/2006/wordml" xmlns:wps="http://schemas.microsoft.com/office/word/2010/wordprocessingShape" mc:Ignorable="w14 w15 w16se w16cid w16 w16cex w16sdtdh wp14">
   <w:p>
     <w:pPr>
       <w:pStyle w:val="Header"/>
@@ -5576,6 +5731,7 @@
     <w:r>
       <w:rPr>
         <w:noProof/>
+        <w:lang w:eastAsia="ca-ES"/>
       </w:rPr>
       <w:drawing>
         <wp:inline distT="0" distB="0" distL="0" distR="0" wp14:anchorId="26C4EF85" wp14:editId="4C2CD291">
@@ -5843,35 +5999,7 @@
               <w:rFonts w:ascii="Arial" w:hAnsi="Arial" w:cs="Arial"/>
               <w:sz w:val="16"/>
             </w:rPr>
-            <w:t>-Homologacio_Integracio</w:t>
-          </w:r>
-          <w:r>
-            <w:rPr>
-              <w:rFonts w:ascii="Arial" w:hAnsi="Arial" w:cs="Arial"/>
-              <w:sz w:val="16"/>
-            </w:rPr>
-            <w:t>-v6.2</w:t>
-          </w:r>
-          <w:r>
-            <w:rPr>
-              <w:rFonts w:ascii="Arial" w:hAnsi="Arial" w:cs="Arial"/>
-              <w:sz w:val="16"/>
-            </w:rPr>
-            <w:t>5</w:t>
-          </w:r>
-          <w:r>
-            <w:rPr>
-              <w:rFonts w:ascii="Arial" w:hAnsi="Arial" w:cs="Arial"/>
-              <w:sz w:val="16"/>
-            </w:rPr>
-            <w:t>.0</w:t>
-          </w:r>
-          <w:r>
-            <w:rPr>
-              <w:rFonts w:ascii="Arial" w:hAnsi="Arial" w:cs="Arial"/>
-              <w:sz w:val="16"/>
-            </w:rPr>
-            <w:t>.doc</w:t>
+            <w:t>-Homologacio_Integracio.doc</w:t>
           </w:r>
         </w:p>
         <w:p>
@@ -5902,7 +6030,14 @@
               <w:sz w:val="16"/>
             </w:rPr>
             <w:tab/>
-            <w:t>1.2</w:t>
+            <w:t>1.</w:t>
+          </w:r>
+          <w:r>
+            <w:rPr>
+              <w:rFonts w:ascii="Arial" w:hAnsi="Arial" w:cs="Arial"/>
+              <w:sz w:val="16"/>
+            </w:rPr>
+            <w:t>3</w:t>
           </w:r>
         </w:p>
       </w:tc>
@@ -5928,7 +6063,31 @@
               <w:sz w:val="16"/>
               <w:szCs w:val="16"/>
             </w:rPr>
-            <w:t>Data: 23/08</w:t>
+            <w:t xml:space="preserve">Data: </w:t>
+          </w:r>
+          <w:r>
+            <w:rPr>
+              <w:rFonts w:ascii="Arial" w:hAnsi="Arial" w:cs="Arial"/>
+              <w:sz w:val="16"/>
+              <w:szCs w:val="16"/>
+            </w:rPr>
+            <w:t>09</w:t>
+          </w:r>
+          <w:r>
+            <w:rPr>
+              <w:rFonts w:ascii="Arial" w:hAnsi="Arial" w:cs="Arial"/>
+              <w:sz w:val="16"/>
+              <w:szCs w:val="16"/>
+            </w:rPr>
+            <w:t>/0</w:t>
+          </w:r>
+          <w:r>
+            <w:rPr>
+              <w:rFonts w:ascii="Arial" w:hAnsi="Arial" w:cs="Arial"/>
+              <w:sz w:val="16"/>
+              <w:szCs w:val="16"/>
+            </w:rPr>
+            <w:t>2</w:t>
           </w:r>
           <w:r>
             <w:rPr>
@@ -5944,7 +6103,7 @@
               <w:sz w:val="16"/>
               <w:szCs w:val="16"/>
             </w:rPr>
-            <w:t>1</w:t>
+            <w:t>4</w:t>
           </w:r>
         </w:p>
       </w:tc>
@@ -6004,7 +6163,7 @@
               <w:sz w:val="16"/>
               <w:szCs w:val="16"/>
             </w:rPr>
-            <w:t>8</w:t>
+            <w:t>9</w:t>
           </w:r>
           <w:r>
             <w:rPr>
@@ -6053,7 +6212,7 @@
               <w:sz w:val="16"/>
               <w:szCs w:val="16"/>
             </w:rPr>
-            <w:t>8</w:t>
+            <w:t>9</w:t>
           </w:r>
           <w:r>
             <w:rPr>
@@ -6075,18 +6234,8 @@
 </w:hdr>
 </file>
 
-<file path=word/header3.xml><?xml version="1.0" encoding="utf-8"?>
-<w:hdr xmlns:wpc="http://schemas.microsoft.com/office/word/2010/wordprocessingCanvas" xmlns:cx="http://schemas.microsoft.com/office/drawing/2014/chartex" xmlns:cx1="http://schemas.microsoft.com/office/drawing/2015/9/8/chartex" xmlns:cx2="http://schemas.microsoft.com/office/drawing/2015/10/21/chartex" xmlns:cx3="http://schemas.microsoft.com/office/drawing/2016/5/9/chartex" xmlns:cx4="http://schemas.microsoft.com/office/drawing/2016/5/10/chartex" xmlns:cx5="http://schemas.microsoft.com/office/drawing/2016/5/11/chartex" xmlns:cx6="http://schemas.microsoft.com/office/drawing/2016/5/12/chartex" xmlns:cx7="http://schemas.microsoft.com/office/drawing/2016/5/13/chartex" xmlns:cx8="http://schemas.microsoft.com/office/drawing/2016/5/14/chartex" xmlns:mc="http://schemas.openxmlformats.org/markup-compatibility/2006" xmlns:aink="http://schemas.microsoft.com/office/drawing/2016/ink" xmlns:am3d="http://schemas.microsoft.com/office/drawing/2017/model3d" xmlns:o="urn:schemas-microsoft-com:office:office" xmlns:r="http://schemas.openxmlformats.org/officeDocument/2006/relationships" xmlns:m="http://schemas.openxmlformats.org/officeDocument/2006/math" xmlns:v="urn:schemas-microsoft-com:vml" xmlns:wp14="http://schemas.microsoft.com/office/word/2010/wordprocessingDrawing" xmlns:wp="http://schemas.openxmlformats.org/drawingml/2006/wordprocessingDrawing" xmlns:w10="urn:schemas-microsoft-com:office:word" xmlns:w="http://schemas.openxmlformats.org/wordprocessingml/2006/main" xmlns:w14="http://schemas.microsoft.com/office/word/2010/wordml" xmlns:w15="http://schemas.microsoft.com/office/word/2012/wordml" xmlns:w16cex="http://schemas.microsoft.com/office/word/2018/wordml/cex" xmlns:w16cid="http://schemas.microsoft.com/office/word/2016/wordml/cid" xmlns:w16="http://schemas.microsoft.com/office/word/2018/wordml" xmlns:w16se="http://schemas.microsoft.com/office/word/2015/wordml/symex" xmlns:wpg="http://schemas.microsoft.com/office/word/2010/wordprocessingGroup" xmlns:wpi="http://schemas.microsoft.com/office/word/2010/wordprocessingInk" xmlns:wne="http://schemas.microsoft.com/office/word/2006/wordml" xmlns:wps="http://schemas.microsoft.com/office/word/2010/wordprocessingShape" mc:Ignorable="w14 w15 w16se w16cid w16 w16cex wp14">
-  <w:p>
-    <w:pPr>
-      <w:pStyle w:val="Header"/>
-    </w:pPr>
-  </w:p>
-</w:hdr>
-</file>
-
 <file path=word/numbering.xml><?xml version="1.0" encoding="utf-8"?>
-<w:numbering xmlns:wpc="http://schemas.microsoft.com/office/word/2010/wordprocessingCanvas" xmlns:cx="http://schemas.microsoft.com/office/drawing/2014/chartex" xmlns:cx1="http://schemas.microsoft.com/office/drawing/2015/9/8/chartex" xmlns:cx2="http://schemas.microsoft.com/office/drawing/2015/10/21/chartex" xmlns:cx3="http://schemas.microsoft.com/office/drawing/2016/5/9/chartex" xmlns:cx4="http://schemas.microsoft.com/office/drawing/2016/5/10/chartex" xmlns:cx5="http://schemas.microsoft.com/office/drawing/2016/5/11/chartex" xmlns:cx6="http://schemas.microsoft.com/office/drawing/2016/5/12/chartex" xmlns:cx7="http://schemas.microsoft.com/office/drawing/2016/5/13/chartex" xmlns:cx8="http://schemas.microsoft.com/office/drawing/2016/5/14/chartex" xmlns:mc="http://schemas.openxmlformats.org/markup-compatibility/2006" xmlns:aink="http://schemas.microsoft.com/office/drawing/2016/ink" xmlns:am3d="http://schemas.microsoft.com/office/drawing/2017/model3d" xmlns:o="urn:schemas-microsoft-com:office:office" xmlns:r="http://schemas.openxmlformats.org/officeDocument/2006/relationships" xmlns:m="http://schemas.openxmlformats.org/officeDocument/2006/math" xmlns:v="urn:schemas-microsoft-com:vml" xmlns:wp14="http://schemas.microsoft.com/office/word/2010/wordprocessingDrawing" xmlns:wp="http://schemas.openxmlformats.org/drawingml/2006/wordprocessingDrawing" xmlns:w10="urn:schemas-microsoft-com:office:word" xmlns:w="http://schemas.openxmlformats.org/wordprocessingml/2006/main" xmlns:w14="http://schemas.microsoft.com/office/word/2010/wordml" xmlns:w15="http://schemas.microsoft.com/office/word/2012/wordml" xmlns:w16cex="http://schemas.microsoft.com/office/word/2018/wordml/cex" xmlns:w16cid="http://schemas.microsoft.com/office/word/2016/wordml/cid" xmlns:w16="http://schemas.microsoft.com/office/word/2018/wordml" xmlns:w16se="http://schemas.microsoft.com/office/word/2015/wordml/symex" xmlns:wpg="http://schemas.microsoft.com/office/word/2010/wordprocessingGroup" xmlns:wpi="http://schemas.microsoft.com/office/word/2010/wordprocessingInk" xmlns:wne="http://schemas.microsoft.com/office/word/2006/wordml" xmlns:wps="http://schemas.microsoft.com/office/word/2010/wordprocessingShape" mc:Ignorable="w14 w15 w16se w16cid w16 w16cex wp14">
+<w:numbering xmlns:wpc="http://schemas.microsoft.com/office/word/2010/wordprocessingCanvas" xmlns:cx="http://schemas.microsoft.com/office/drawing/2014/chartex" xmlns:cx1="http://schemas.microsoft.com/office/drawing/2015/9/8/chartex" xmlns:cx2="http://schemas.microsoft.com/office/drawing/2015/10/21/chartex" xmlns:cx3="http://schemas.microsoft.com/office/drawing/2016/5/9/chartex" xmlns:cx4="http://schemas.microsoft.com/office/drawing/2016/5/10/chartex" xmlns:cx5="http://schemas.microsoft.com/office/drawing/2016/5/11/chartex" xmlns:cx6="http://schemas.microsoft.com/office/drawing/2016/5/12/chartex" xmlns:cx7="http://schemas.microsoft.com/office/drawing/2016/5/13/chartex" xmlns:cx8="http://schemas.microsoft.com/office/drawing/2016/5/14/chartex" xmlns:mc="http://schemas.openxmlformats.org/markup-compatibility/2006" xmlns:aink="http://schemas.microsoft.com/office/drawing/2016/ink" xmlns:am3d="http://schemas.microsoft.com/office/drawing/2017/model3d" xmlns:o="urn:schemas-microsoft-com:office:office" xmlns:oel="http://schemas.microsoft.com/office/2019/extlst" xmlns:r="http://schemas.openxmlformats.org/officeDocument/2006/relationships" xmlns:m="http://schemas.openxmlformats.org/officeDocument/2006/math" xmlns:v="urn:schemas-microsoft-com:vml" xmlns:wp14="http://schemas.microsoft.com/office/word/2010/wordprocessingDrawing" xmlns:wp="http://schemas.openxmlformats.org/drawingml/2006/wordprocessingDrawing" xmlns:w10="urn:schemas-microsoft-com:office:word" xmlns:w="http://schemas.openxmlformats.org/wordprocessingml/2006/main" xmlns:w14="http://schemas.microsoft.com/office/word/2010/wordml" xmlns:w15="http://schemas.microsoft.com/office/word/2012/wordml" xmlns:w16cex="http://schemas.microsoft.com/office/word/2018/wordml/cex" xmlns:w16cid="http://schemas.microsoft.com/office/word/2016/wordml/cid" xmlns:w16="http://schemas.microsoft.com/office/word/2018/wordml" xmlns:w16sdtdh="http://schemas.microsoft.com/office/word/2020/wordml/sdtdatahash" xmlns:w16se="http://schemas.microsoft.com/office/word/2015/wordml/symex" xmlns:wpg="http://schemas.microsoft.com/office/word/2010/wordprocessingGroup" xmlns:wpi="http://schemas.microsoft.com/office/word/2010/wordprocessingInk" xmlns:wne="http://schemas.microsoft.com/office/word/2006/wordml" xmlns:wps="http://schemas.microsoft.com/office/word/2010/wordprocessingShape" mc:Ignorable="w14 w15 w16se w16cid w16 w16cex w16sdtdh wp14">
   <w:abstractNum w:abstractNumId="0" w15:restartNumberingAfterBreak="0">
     <w:nsid w:val="02244A24"/>
     <w:multiLevelType w:val="hybridMultilevel"/>
@@ -10678,112 +10827,112 @@
       </w:rPr>
     </w:lvl>
   </w:abstractNum>
-  <w:num w:numId="1">
+  <w:num w:numId="1" w16cid:durableId="111436548">
     <w:abstractNumId w:val="22"/>
   </w:num>
-  <w:num w:numId="2">
+  <w:num w:numId="2" w16cid:durableId="2055154810">
     <w:abstractNumId w:val="18"/>
   </w:num>
-  <w:num w:numId="3">
+  <w:num w:numId="3" w16cid:durableId="950630966">
     <w:abstractNumId w:val="28"/>
   </w:num>
-  <w:num w:numId="4">
+  <w:num w:numId="4" w16cid:durableId="1102996860">
     <w:abstractNumId w:val="24"/>
   </w:num>
-  <w:num w:numId="5">
+  <w:num w:numId="5" w16cid:durableId="1973899549">
     <w:abstractNumId w:val="16"/>
   </w:num>
-  <w:num w:numId="6">
+  <w:num w:numId="6" w16cid:durableId="1290278788">
     <w:abstractNumId w:val="14"/>
   </w:num>
-  <w:num w:numId="7">
+  <w:num w:numId="7" w16cid:durableId="1468813016">
     <w:abstractNumId w:val="1"/>
   </w:num>
-  <w:num w:numId="8">
+  <w:num w:numId="8" w16cid:durableId="722799797">
     <w:abstractNumId w:val="11"/>
   </w:num>
-  <w:num w:numId="9">
+  <w:num w:numId="9" w16cid:durableId="904604705">
     <w:abstractNumId w:val="0"/>
   </w:num>
-  <w:num w:numId="10">
+  <w:num w:numId="10" w16cid:durableId="887030128">
     <w:abstractNumId w:val="20"/>
   </w:num>
-  <w:num w:numId="11">
+  <w:num w:numId="11" w16cid:durableId="610861238">
     <w:abstractNumId w:val="27"/>
   </w:num>
-  <w:num w:numId="12">
+  <w:num w:numId="12" w16cid:durableId="90855025">
     <w:abstractNumId w:val="17"/>
   </w:num>
-  <w:num w:numId="13">
+  <w:num w:numId="13" w16cid:durableId="271281887">
     <w:abstractNumId w:val="29"/>
   </w:num>
-  <w:num w:numId="14">
+  <w:num w:numId="14" w16cid:durableId="1337461922">
     <w:abstractNumId w:val="2"/>
   </w:num>
-  <w:num w:numId="15">
+  <w:num w:numId="15" w16cid:durableId="1275208154">
     <w:abstractNumId w:val="6"/>
   </w:num>
-  <w:num w:numId="16">
+  <w:num w:numId="16" w16cid:durableId="149835023">
     <w:abstractNumId w:val="10"/>
   </w:num>
-  <w:num w:numId="17">
+  <w:num w:numId="17" w16cid:durableId="462964801">
     <w:abstractNumId w:val="26"/>
   </w:num>
-  <w:num w:numId="18">
+  <w:num w:numId="18" w16cid:durableId="1838494513">
     <w:abstractNumId w:val="19"/>
   </w:num>
-  <w:num w:numId="19">
+  <w:num w:numId="19" w16cid:durableId="1021903367">
     <w:abstractNumId w:val="35"/>
   </w:num>
-  <w:num w:numId="20">
+  <w:num w:numId="20" w16cid:durableId="177820456">
     <w:abstractNumId w:val="30"/>
   </w:num>
-  <w:num w:numId="21">
+  <w:num w:numId="21" w16cid:durableId="6836339">
     <w:abstractNumId w:val="3"/>
   </w:num>
-  <w:num w:numId="22">
+  <w:num w:numId="22" w16cid:durableId="491869143">
     <w:abstractNumId w:val="21"/>
   </w:num>
-  <w:num w:numId="23">
+  <w:num w:numId="23" w16cid:durableId="951783126">
     <w:abstractNumId w:val="25"/>
   </w:num>
-  <w:num w:numId="24">
+  <w:num w:numId="24" w16cid:durableId="2054961786">
     <w:abstractNumId w:val="23"/>
   </w:num>
-  <w:num w:numId="25">
+  <w:num w:numId="25" w16cid:durableId="525561746">
     <w:abstractNumId w:val="8"/>
   </w:num>
-  <w:num w:numId="26">
+  <w:num w:numId="26" w16cid:durableId="380902896">
     <w:abstractNumId w:val="7"/>
   </w:num>
-  <w:num w:numId="27">
+  <w:num w:numId="27" w16cid:durableId="688455755">
     <w:abstractNumId w:val="5"/>
   </w:num>
-  <w:num w:numId="28">
+  <w:num w:numId="28" w16cid:durableId="1844588203">
     <w:abstractNumId w:val="13"/>
   </w:num>
-  <w:num w:numId="29">
+  <w:num w:numId="29" w16cid:durableId="1423994003">
     <w:abstractNumId w:val="4"/>
   </w:num>
-  <w:num w:numId="30">
+  <w:num w:numId="30" w16cid:durableId="1637487849">
     <w:abstractNumId w:val="32"/>
   </w:num>
-  <w:num w:numId="31">
+  <w:num w:numId="31" w16cid:durableId="1706632800">
     <w:abstractNumId w:val="31"/>
   </w:num>
-  <w:num w:numId="32">
+  <w:num w:numId="32" w16cid:durableId="456604180">
     <w:abstractNumId w:val="9"/>
   </w:num>
-  <w:num w:numId="33">
+  <w:num w:numId="33" w16cid:durableId="1661229620">
     <w:abstractNumId w:val="12"/>
   </w:num>
-  <w:num w:numId="34">
+  <w:num w:numId="34" w16cid:durableId="874006852">
     <w:abstractNumId w:val="15"/>
   </w:num>
-  <w:num w:numId="35">
+  <w:num w:numId="35" w16cid:durableId="1960641466">
     <w:abstractNumId w:val="34"/>
   </w:num>
-  <w:num w:numId="36">
+  <w:num w:numId="36" w16cid:durableId="855996542">
     <w:abstractNumId w:val="33"/>
   </w:num>
   <w:numIdMacAtCleanup w:val="2"/>
@@ -10791,7 +10940,7 @@
 </file>
 
 <file path=word/styles.xml><?xml version="1.0" encoding="utf-8"?>
-<w:styles xmlns:mc="http://schemas.openxmlformats.org/markup-compatibility/2006" xmlns:r="http://schemas.openxmlformats.org/officeDocument/2006/relationships" xmlns:w="http://schemas.openxmlformats.org/wordprocessingml/2006/main" xmlns:w14="http://schemas.microsoft.com/office/word/2010/wordml" xmlns:w15="http://schemas.microsoft.com/office/word/2012/wordml" xmlns:w16cex="http://schemas.microsoft.com/office/word/2018/wordml/cex" xmlns:w16cid="http://schemas.microsoft.com/office/word/2016/wordml/cid" xmlns:w16="http://schemas.microsoft.com/office/word/2018/wordml" xmlns:w16se="http://schemas.microsoft.com/office/word/2015/wordml/symex" mc:Ignorable="w14 w15 w16se w16cid w16 w16cex">
+<w:styles xmlns:mc="http://schemas.openxmlformats.org/markup-compatibility/2006" xmlns:r="http://schemas.openxmlformats.org/officeDocument/2006/relationships" xmlns:w="http://schemas.openxmlformats.org/wordprocessingml/2006/main" xmlns:w14="http://schemas.microsoft.com/office/word/2010/wordml" xmlns:w15="http://schemas.microsoft.com/office/word/2012/wordml" xmlns:w16cex="http://schemas.microsoft.com/office/word/2018/wordml/cex" xmlns:w16cid="http://schemas.microsoft.com/office/word/2016/wordml/cid" xmlns:w16="http://schemas.microsoft.com/office/word/2018/wordml" xmlns:w16sdtdh="http://schemas.microsoft.com/office/word/2020/wordml/sdtdatahash" xmlns:w16se="http://schemas.microsoft.com/office/word/2015/wordml/symex" mc:Ignorable="w14 w15 w16se w16cid w16 w16cex w16sdtdh">
   <w:docDefaults>
     <w:rPrDefault>
       <w:rPr>
@@ -10820,6 +10969,7 @@
     <w:lsdException w:name="Strong" w:qFormat="1"/>
     <w:lsdException w:name="Emphasis" w:qFormat="1"/>
     <w:lsdException w:name="HTML Keyboard" w:semiHidden="1" w:unhideWhenUsed="1"/>
+    <w:lsdException w:name="Normal Table" w:semiHidden="1" w:unhideWhenUsed="1"/>
     <w:lsdException w:name="annotation subject" w:semiHidden="1" w:unhideWhenUsed="1"/>
     <w:lsdException w:name="No List" w:semiHidden="1" w:unhideWhenUsed="1"/>
     <w:lsdException w:name="Outline List 1" w:semiHidden="1" w:unhideWhenUsed="1"/>
@@ -10862,8 +11012,11 @@
     <w:lsdException w:name="Table Contemporary" w:semiHidden="1" w:unhideWhenUsed="1"/>
     <w:lsdException w:name="Table Elegant" w:semiHidden="1" w:unhideWhenUsed="1"/>
     <w:lsdException w:name="Table Professional" w:semiHidden="1" w:unhideWhenUsed="1"/>
+    <w:lsdException w:name="Table Subtle 1" w:semiHidden="1" w:unhideWhenUsed="1"/>
     <w:lsdException w:name="Table Subtle 2" w:semiHidden="1" w:unhideWhenUsed="1"/>
     <w:lsdException w:name="Table Web 1" w:semiHidden="1" w:unhideWhenUsed="1"/>
+    <w:lsdException w:name="Table Web 2" w:semiHidden="1" w:unhideWhenUsed="1"/>
+    <w:lsdException w:name="Table Web 3" w:semiHidden="1" w:unhideWhenUsed="1"/>
     <w:lsdException w:name="Balloon Text" w:semiHidden="1" w:unhideWhenUsed="1"/>
     <w:lsdException w:name="Table Theme" w:semiHidden="1" w:unhideWhenUsed="1"/>
     <w:lsdException w:name="Placeholder Text" w:semiHidden="1" w:uiPriority="99"/>
@@ -12358,13 +12511,332 @@
 </file>
 
 <file path=customXml/item1.xml><?xml version="1.0" encoding="utf-8"?>
+<ct:contentTypeSchema xmlns:ct="http://schemas.microsoft.com/office/2006/metadata/contentType" xmlns:ma="http://schemas.microsoft.com/office/2006/metadata/properties/metaAttributes" ct:_="" ma:_="" ma:contentTypeName="Document" ma:contentTypeID="0x010100BE56D01FF6DA4F48BA4A770A980D11E4" ma:contentTypeVersion="18" ma:contentTypeDescription="Create a new document." ma:contentTypeScope="" ma:versionID="b1ec3f85aa4c06fe38c177baef12218d">
+  <xsd:schema xmlns:xsd="http://www.w3.org/2001/XMLSchema" xmlns:xs="http://www.w3.org/2001/XMLSchema" xmlns:p="http://schemas.microsoft.com/office/2006/metadata/properties" xmlns:ns2="7e256401-1022-4c98-815a-a5a1e165b662" xmlns:ns3="78fceeda-b844-4325-af67-6f6f88ed822a" xmlns:ns4="168e0357-5b39-4600-91c2-bfff6e896513" targetNamespace="http://schemas.microsoft.com/office/2006/metadata/properties" ma:root="true" ma:fieldsID="e571c6cf7c9295b86de44defbe4f6ef6" ns2:_="" ns3:_="" ns4:_="">
+    <xsd:import namespace="7e256401-1022-4c98-815a-a5a1e165b662"/>
+    <xsd:import namespace="78fceeda-b844-4325-af67-6f6f88ed822a"/>
+    <xsd:import namespace="168e0357-5b39-4600-91c2-bfff6e896513"/>
+    <xsd:element name="properties">
+      <xsd:complexType>
+        <xsd:sequence>
+          <xsd:element name="documentManagement">
+            <xsd:complexType>
+              <xsd:all>
+                <xsd:element ref="ns2:MediaServiceMetadata" minOccurs="0"/>
+                <xsd:element ref="ns2:MediaServiceFastMetadata" minOccurs="0"/>
+                <xsd:element ref="ns2:MediaServiceAutoTags" minOccurs="0"/>
+                <xsd:element ref="ns2:MediaServiceOCR" minOccurs="0"/>
+                <xsd:element ref="ns2:MediaServiceGenerationTime" minOccurs="0"/>
+                <xsd:element ref="ns2:MediaServiceEventHashCode" minOccurs="0"/>
+                <xsd:element ref="ns3:SharedWithUsers" minOccurs="0"/>
+                <xsd:element ref="ns3:SharedWithDetails" minOccurs="0"/>
+                <xsd:element ref="ns2:MediaServiceDateTaken" minOccurs="0"/>
+                <xsd:element ref="ns2:MediaServiceLocation" minOccurs="0"/>
+                <xsd:element ref="ns2:MediaServiceAutoKeyPoints" minOccurs="0"/>
+                <xsd:element ref="ns2:MediaServiceKeyPoints" minOccurs="0"/>
+                <xsd:element ref="ns2:MediaLengthInSeconds" minOccurs="0"/>
+                <xsd:element ref="ns2:lcf76f155ced4ddcb4097134ff3c332f" minOccurs="0"/>
+                <xsd:element ref="ns4:TaxCatchAll" minOccurs="0"/>
+                <xsd:element ref="ns2:MediaServiceObjectDetectorVersions" minOccurs="0"/>
+                <xsd:element ref="ns2:MediaServiceSearchProperties" minOccurs="0"/>
+              </xsd:all>
+            </xsd:complexType>
+          </xsd:element>
+        </xsd:sequence>
+      </xsd:complexType>
+    </xsd:element>
+  </xsd:schema>
+  <xsd:schema xmlns:xsd="http://www.w3.org/2001/XMLSchema" xmlns:xs="http://www.w3.org/2001/XMLSchema" xmlns:dms="http://schemas.microsoft.com/office/2006/documentManagement/types" xmlns:pc="http://schemas.microsoft.com/office/infopath/2007/PartnerControls" targetNamespace="7e256401-1022-4c98-815a-a5a1e165b662" elementFormDefault="qualified">
+    <xsd:import namespace="http://schemas.microsoft.com/office/2006/documentManagement/types"/>
+    <xsd:import namespace="http://schemas.microsoft.com/office/infopath/2007/PartnerControls"/>
+    <xsd:element name="MediaServiceMetadata" ma:index="8" nillable="true" ma:displayName="MediaServiceMetadata" ma:hidden="true" ma:internalName="MediaServiceMetadata" ma:readOnly="true">
+      <xsd:simpleType>
+        <xsd:restriction base="dms:Note"/>
+      </xsd:simpleType>
+    </xsd:element>
+    <xsd:element name="MediaServiceFastMetadata" ma:index="9" nillable="true" ma:displayName="MediaServiceFastMetadata" ma:hidden="true" ma:internalName="MediaServiceFastMetadata" ma:readOnly="true">
+      <xsd:simpleType>
+        <xsd:restriction base="dms:Note"/>
+      </xsd:simpleType>
+    </xsd:element>
+    <xsd:element name="MediaServiceAutoTags" ma:index="10" nillable="true" ma:displayName="Tags" ma:internalName="MediaServiceAutoTags" ma:readOnly="true">
+      <xsd:simpleType>
+        <xsd:restriction base="dms:Text"/>
+      </xsd:simpleType>
+    </xsd:element>
+    <xsd:element name="MediaServiceOCR" ma:index="11" nillable="true" ma:displayName="Extracted Text" ma:internalName="MediaServiceOCR" ma:readOnly="true">
+      <xsd:simpleType>
+        <xsd:restriction base="dms:Note">
+          <xsd:maxLength value="255"/>
+        </xsd:restriction>
+      </xsd:simpleType>
+    </xsd:element>
+    <xsd:element name="MediaServiceGenerationTime" ma:index="12" nillable="true" ma:displayName="MediaServiceGenerationTime" ma:hidden="true" ma:internalName="MediaServiceGenerationTime" ma:readOnly="true">
+      <xsd:simpleType>
+        <xsd:restriction base="dms:Text"/>
+      </xsd:simpleType>
+    </xsd:element>
+    <xsd:element name="MediaServiceEventHashCode" ma:index="13" nillable="true" ma:displayName="MediaServiceEventHashCode" ma:hidden="true" ma:internalName="MediaServiceEventHashCode" ma:readOnly="true">
+      <xsd:simpleType>
+        <xsd:restriction base="dms:Text"/>
+      </xsd:simpleType>
+    </xsd:element>
+    <xsd:element name="MediaServiceDateTaken" ma:index="16" nillable="true" ma:displayName="MediaServiceDateTaken" ma:hidden="true" ma:internalName="MediaServiceDateTaken" ma:readOnly="true">
+      <xsd:simpleType>
+        <xsd:restriction base="dms:Text"/>
+      </xsd:simpleType>
+    </xsd:element>
+    <xsd:element name="MediaServiceLocation" ma:index="17" nillable="true" ma:displayName="Location" ma:internalName="MediaServiceLocation" ma:readOnly="true">
+      <xsd:simpleType>
+        <xsd:restriction base="dms:Text"/>
+      </xsd:simpleType>
+    </xsd:element>
+    <xsd:element name="MediaServiceAutoKeyPoints" ma:index="18" nillable="true" ma:displayName="MediaServiceAutoKeyPoints" ma:hidden="true" ma:internalName="MediaServiceAutoKeyPoints" ma:readOnly="true">
+      <xsd:simpleType>
+        <xsd:restriction base="dms:Note"/>
+      </xsd:simpleType>
+    </xsd:element>
+    <xsd:element name="MediaServiceKeyPoints" ma:index="19" nillable="true" ma:displayName="KeyPoints" ma:internalName="MediaServiceKeyPoints" ma:readOnly="true">
+      <xsd:simpleType>
+        <xsd:restriction base="dms:Note">
+          <xsd:maxLength value="255"/>
+        </xsd:restriction>
+      </xsd:simpleType>
+    </xsd:element>
+    <xsd:element name="MediaLengthInSeconds" ma:index="20" nillable="true" ma:displayName="MediaLengthInSeconds" ma:hidden="true" ma:internalName="MediaLengthInSeconds" ma:readOnly="true">
+      <xsd:simpleType>
+        <xsd:restriction base="dms:Unknown"/>
+      </xsd:simpleType>
+    </xsd:element>
+    <xsd:element name="lcf76f155ced4ddcb4097134ff3c332f" ma:index="22" nillable="true" ma:taxonomy="true" ma:internalName="lcf76f155ced4ddcb4097134ff3c332f" ma:taxonomyFieldName="MediaServiceImageTags" ma:displayName="Image Tags" ma:readOnly="false" ma:fieldId="{5cf76f15-5ced-4ddc-b409-7134ff3c332f}" ma:taxonomyMulti="true" ma:sspId="18f211cb-e08d-4e65-a875-32590ca7bbf7" ma:termSetId="09814cd3-568e-fe90-9814-8d621ff8fb84" ma:anchorId="fba54fb3-c3e1-fe81-a776-ca4b69148c4d" ma:open="true" ma:isKeyword="false">
+      <xsd:complexType>
+        <xsd:sequence>
+          <xsd:element ref="pc:Terms" minOccurs="0" maxOccurs="1"/>
+        </xsd:sequence>
+      </xsd:complexType>
+    </xsd:element>
+    <xsd:element name="MediaServiceObjectDetectorVersions" ma:index="24" nillable="true" ma:displayName="MediaServiceObjectDetectorVersions" ma:description="" ma:hidden="true" ma:indexed="true" ma:internalName="MediaServiceObjectDetectorVersions" ma:readOnly="true">
+      <xsd:simpleType>
+        <xsd:restriction base="dms:Text"/>
+      </xsd:simpleType>
+    </xsd:element>
+    <xsd:element name="MediaServiceSearchProperties" ma:index="25" nillable="true" ma:displayName="MediaServiceSearchProperties" ma:hidden="true" ma:internalName="MediaServiceSearchProperties" ma:readOnly="true">
+      <xsd:simpleType>
+        <xsd:restriction base="dms:Note"/>
+      </xsd:simpleType>
+    </xsd:element>
+  </xsd:schema>
+  <xsd:schema xmlns:xsd="http://www.w3.org/2001/XMLSchema" xmlns:xs="http://www.w3.org/2001/XMLSchema" xmlns:dms="http://schemas.microsoft.com/office/2006/documentManagement/types" xmlns:pc="http://schemas.microsoft.com/office/infopath/2007/PartnerControls" targetNamespace="78fceeda-b844-4325-af67-6f6f88ed822a" elementFormDefault="qualified">
+    <xsd:import namespace="http://schemas.microsoft.com/office/2006/documentManagement/types"/>
+    <xsd:import namespace="http://schemas.microsoft.com/office/infopath/2007/PartnerControls"/>
+    <xsd:element name="SharedWithUsers" ma:index="14" nillable="true" ma:displayName="Shared With" ma:internalName="SharedWithUsers" ma:readOnly="true">
+      <xsd:complexType>
+        <xsd:complexContent>
+          <xsd:extension base="dms:UserMulti">
+            <xsd:sequence>
+              <xsd:element name="UserInfo" minOccurs="0" maxOccurs="unbounded">
+                <xsd:complexType>
+                  <xsd:sequence>
+                    <xsd:element name="DisplayName" type="xsd:string" minOccurs="0"/>
+                    <xsd:element name="AccountId" type="dms:UserId" minOccurs="0" nillable="true"/>
+                    <xsd:element name="AccountType" type="xsd:string" minOccurs="0"/>
+                  </xsd:sequence>
+                </xsd:complexType>
+              </xsd:element>
+            </xsd:sequence>
+          </xsd:extension>
+        </xsd:complexContent>
+      </xsd:complexType>
+    </xsd:element>
+    <xsd:element name="SharedWithDetails" ma:index="15" nillable="true" ma:displayName="Shared With Details" ma:internalName="SharedWithDetails" ma:readOnly="true">
+      <xsd:simpleType>
+        <xsd:restriction base="dms:Note">
+          <xsd:maxLength value="255"/>
+        </xsd:restriction>
+      </xsd:simpleType>
+    </xsd:element>
+  </xsd:schema>
+  <xsd:schema xmlns:xsd="http://www.w3.org/2001/XMLSchema" xmlns:xs="http://www.w3.org/2001/XMLSchema" xmlns:dms="http://schemas.microsoft.com/office/2006/documentManagement/types" xmlns:pc="http://schemas.microsoft.com/office/infopath/2007/PartnerControls" targetNamespace="168e0357-5b39-4600-91c2-bfff6e896513" elementFormDefault="qualified">
+    <xsd:import namespace="http://schemas.microsoft.com/office/2006/documentManagement/types"/>
+    <xsd:import namespace="http://schemas.microsoft.com/office/infopath/2007/PartnerControls"/>
+    <xsd:element name="TaxCatchAll" ma:index="23" nillable="true" ma:displayName="Taxonomy Catch All Column" ma:hidden="true" ma:list="{d97dec38-5b49-4700-9331-242b53d5eb10}" ma:internalName="TaxCatchAll" ma:showField="CatchAllData" ma:web="78fceeda-b844-4325-af67-6f6f88ed822a">
+      <xsd:complexType>
+        <xsd:complexContent>
+          <xsd:extension base="dms:MultiChoiceLookup">
+            <xsd:sequence>
+              <xsd:element name="Value" type="dms:Lookup" maxOccurs="unbounded" minOccurs="0" nillable="true"/>
+            </xsd:sequence>
+          </xsd:extension>
+        </xsd:complexContent>
+      </xsd:complexType>
+    </xsd:element>
+  </xsd:schema>
+  <xsd:schema xmlns="http://schemas.openxmlformats.org/package/2006/metadata/core-properties" xmlns:xsd="http://www.w3.org/2001/XMLSchema" xmlns:xsi="http://www.w3.org/2001/XMLSchema-instance" xmlns:dc="http://purl.org/dc/elements/1.1/" xmlns:dcterms="http://purl.org/dc/terms/" xmlns:odoc="http://schemas.microsoft.com/internal/obd" targetNamespace="http://schemas.openxmlformats.org/package/2006/metadata/core-properties" elementFormDefault="qualified" attributeFormDefault="unqualified" blockDefault="#all">
+    <xsd:import namespace="http://purl.org/dc/elements/1.1/" schemaLocation="http://dublincore.org/schemas/xmls/qdc/2003/04/02/dc.xsd"/>
+    <xsd:import namespace="http://purl.org/dc/terms/" schemaLocation="http://dublincore.org/schemas/xmls/qdc/2003/04/02/dcterms.xsd"/>
+    <xsd:element name="coreProperties" type="CT_coreProperties"/>
+    <xsd:complexType name="CT_coreProperties">
+      <xsd:all>
+        <xsd:element ref="dc:creator" minOccurs="0" maxOccurs="1"/>
+        <xsd:element ref="dcterms:created" minOccurs="0" maxOccurs="1"/>
+        <xsd:element ref="dc:identifier" minOccurs="0" maxOccurs="1"/>
+        <xsd:element name="contentType" minOccurs="0" maxOccurs="1" type="xsd:string" ma:index="0" ma:displayName="Content Type"/>
+        <xsd:element ref="dc:title" minOccurs="0" maxOccurs="1" ma:index="4" ma:displayName="Title"/>
+        <xsd:element ref="dc:subject" minOccurs="0" maxOccurs="1"/>
+        <xsd:element ref="dc:description" minOccurs="0" maxOccurs="1"/>
+        <xsd:element name="keywords" minOccurs="0" maxOccurs="1" type="xsd:string"/>
+        <xsd:element ref="dc:language" minOccurs="0" maxOccurs="1"/>
+        <xsd:element name="category" minOccurs="0" maxOccurs="1" type="xsd:string"/>
+        <xsd:element name="version" minOccurs="0" maxOccurs="1" type="xsd:string"/>
+        <xsd:element name="revision" minOccurs="0" maxOccurs="1" type="xsd:string">
+          <xsd:annotation>
+            <xsd:documentation>
+                        This value indicates the number of saves or revisions. The application is responsible for updating this value after each revision.
+                    </xsd:documentation>
+          </xsd:annotation>
+        </xsd:element>
+        <xsd:element name="lastModifiedBy" minOccurs="0" maxOccurs="1" type="xsd:string"/>
+        <xsd:element ref="dcterms:modified" minOccurs="0" maxOccurs="1"/>
+        <xsd:element name="contentStatus" minOccurs="0" maxOccurs="1" type="xsd:string"/>
+      </xsd:all>
+    </xsd:complexType>
+  </xsd:schema>
+  <xs:schema xmlns:pc="http://schemas.microsoft.com/office/infopath/2007/PartnerControls" xmlns:xs="http://www.w3.org/2001/XMLSchema" targetNamespace="http://schemas.microsoft.com/office/infopath/2007/PartnerControls" elementFormDefault="qualified" attributeFormDefault="unqualified">
+    <xs:element name="Person">
+      <xs:complexType>
+        <xs:sequence>
+          <xs:element ref="pc:DisplayName" minOccurs="0"/>
+          <xs:element ref="pc:AccountId" minOccurs="0"/>
+          <xs:element ref="pc:AccountType" minOccurs="0"/>
+        </xs:sequence>
+      </xs:complexType>
+    </xs:element>
+    <xs:element name="DisplayName" type="xs:string"/>
+    <xs:element name="AccountId" type="xs:string"/>
+    <xs:element name="AccountType" type="xs:string"/>
+    <xs:element name="BDCAssociatedEntity">
+      <xs:complexType>
+        <xs:sequence>
+          <xs:element ref="pc:BDCEntity" minOccurs="0" maxOccurs="unbounded"/>
+        </xs:sequence>
+        <xs:attribute ref="pc:EntityNamespace"/>
+        <xs:attribute ref="pc:EntityName"/>
+        <xs:attribute ref="pc:SystemInstanceName"/>
+        <xs:attribute ref="pc:AssociationName"/>
+      </xs:complexType>
+    </xs:element>
+    <xs:attribute name="EntityNamespace" type="xs:string"/>
+    <xs:attribute name="EntityName" type="xs:string"/>
+    <xs:attribute name="SystemInstanceName" type="xs:string"/>
+    <xs:attribute name="AssociationName" type="xs:string"/>
+    <xs:element name="BDCEntity">
+      <xs:complexType>
+        <xs:sequence>
+          <xs:element ref="pc:EntityDisplayName" minOccurs="0"/>
+          <xs:element ref="pc:EntityInstanceReference" minOccurs="0"/>
+          <xs:element ref="pc:EntityId1" minOccurs="0"/>
+          <xs:element ref="pc:EntityId2" minOccurs="0"/>
+          <xs:element ref="pc:EntityId3" minOccurs="0"/>
+          <xs:element ref="pc:EntityId4" minOccurs="0"/>
+          <xs:element ref="pc:EntityId5" minOccurs="0"/>
+        </xs:sequence>
+      </xs:complexType>
+    </xs:element>
+    <xs:element name="EntityDisplayName" type="xs:string"/>
+    <xs:element name="EntityInstanceReference" type="xs:string"/>
+    <xs:element name="EntityId1" type="xs:string"/>
+    <xs:element name="EntityId2" type="xs:string"/>
+    <xs:element name="EntityId3" type="xs:string"/>
+    <xs:element name="EntityId4" type="xs:string"/>
+    <xs:element name="EntityId5" type="xs:string"/>
+    <xs:element name="Terms">
+      <xs:complexType>
+        <xs:sequence>
+          <xs:element ref="pc:TermInfo" minOccurs="0" maxOccurs="unbounded"/>
+        </xs:sequence>
+      </xs:complexType>
+    </xs:element>
+    <xs:element name="TermInfo">
+      <xs:complexType>
+        <xs:sequence>
+          <xs:element ref="pc:TermName" minOccurs="0"/>
+          <xs:element ref="pc:TermId" minOccurs="0"/>
+        </xs:sequence>
+      </xs:complexType>
+    </xs:element>
+    <xs:element name="TermName" type="xs:string"/>
+    <xs:element name="TermId" type="xs:string"/>
+  </xs:schema>
+</ct:contentTypeSchema>
+</file>
+
+<file path=customXml/item2.xml><?xml version="1.0" encoding="utf-8"?>
 <b:Sources xmlns:b="http://schemas.openxmlformats.org/officeDocument/2006/bibliography" xmlns="http://schemas.openxmlformats.org/officeDocument/2006/bibliography" SelectedStyle="\APA.XSL" StyleName="APA"/>
 </file>
 
+<file path=customXml/item3.xml><?xml version="1.0" encoding="utf-8"?>
+<?mso-contentType ?>
+<FormTemplates xmlns="http://schemas.microsoft.com/sharepoint/v3/contenttype/forms">
+  <Display>DocumentLibraryForm</Display>
+  <Edit>DocumentLibraryForm</Edit>
+  <New>DocumentLibraryForm</New>
+</FormTemplates>
+</file>
+
+<file path=customXml/item4.xml><?xml version="1.0" encoding="utf-8"?>
+<p:properties xmlns:p="http://schemas.microsoft.com/office/2006/metadata/properties" xmlns:xsi="http://www.w3.org/2001/XMLSchema-instance" xmlns:pc="http://schemas.microsoft.com/office/infopath/2007/PartnerControls">
+  <documentManagement>
+    <lcf76f155ced4ddcb4097134ff3c332f xmlns="7e256401-1022-4c98-815a-a5a1e165b662">
+      <Terms xmlns="http://schemas.microsoft.com/office/infopath/2007/PartnerControls"/>
+    </lcf76f155ced4ddcb4097134ff3c332f>
+    <TaxCatchAll xmlns="168e0357-5b39-4600-91c2-bfff6e896513" xsi:nil="true"/>
+  </documentManagement>
+</p:properties>
+</file>
+
 <file path=customXml/itemProps1.xml><?xml version="1.0" encoding="utf-8"?>
-<ds:datastoreItem xmlns:ds="http://schemas.openxmlformats.org/officeDocument/2006/customXml" ds:itemID="{D203630F-663D-421E-A143-1BDC57169834}">
+<ds:datastoreItem xmlns:ds="http://schemas.openxmlformats.org/officeDocument/2006/customXml" ds:itemID="{3C96FF24-C7F1-4218-999B-0402AC654830}">
+  <ds:schemaRefs>
+    <ds:schemaRef ds:uri="http://schemas.microsoft.com/office/2006/metadata/contentType"/>
+    <ds:schemaRef ds:uri="http://schemas.microsoft.com/office/2006/metadata/properties/metaAttributes"/>
+    <ds:schemaRef ds:uri="http://www.w3.org/2001/XMLSchema"/>
+    <ds:schemaRef ds:uri="http://schemas.microsoft.com/office/2006/metadata/properties"/>
+    <ds:schemaRef ds:uri="7e256401-1022-4c98-815a-a5a1e165b662"/>
+    <ds:schemaRef ds:uri="78fceeda-b844-4325-af67-6f6f88ed822a"/>
+    <ds:schemaRef ds:uri="168e0357-5b39-4600-91c2-bfff6e896513"/>
+    <ds:schemaRef ds:uri="http://schemas.microsoft.com/office/2006/documentManagement/types"/>
+    <ds:schemaRef ds:uri="http://schemas.microsoft.com/office/infopath/2007/PartnerControls"/>
+    <ds:schemaRef ds:uri="http://schemas.openxmlformats.org/package/2006/metadata/core-properties"/>
+    <ds:schemaRef ds:uri="http://purl.org/dc/elements/1.1/"/>
+    <ds:schemaRef ds:uri="http://purl.org/dc/terms/"/>
+    <ds:schemaRef ds:uri="http://schemas.microsoft.com/internal/obd"/>
+  </ds:schemaRefs>
+</ds:datastoreItem>
+</file>
+
+<file path=customXml/itemProps2.xml><?xml version="1.0" encoding="utf-8"?>
+<ds:datastoreItem xmlns:ds="http://schemas.openxmlformats.org/officeDocument/2006/customXml" ds:itemID="{D4F4A1D7-AC26-459A-9D36-62C817C0E829}">
   <ds:schemaRefs>
     <ds:schemaRef ds:uri="http://schemas.openxmlformats.org/officeDocument/2006/bibliography"/>
   </ds:schemaRefs>
 </ds:datastoreItem>
+</file>
+
+<file path=customXml/itemProps3.xml><?xml version="1.0" encoding="utf-8"?>
+<ds:datastoreItem xmlns:ds="http://schemas.openxmlformats.org/officeDocument/2006/customXml" ds:itemID="{FE53AAEE-CFC4-446B-9109-F406B6EF2E44}">
+  <ds:schemaRefs>
+    <ds:schemaRef ds:uri="http://schemas.microsoft.com/sharepoint/v3/contenttype/forms"/>
+  </ds:schemaRefs>
+</ds:datastoreItem>
+</file>
+
+<file path=customXml/itemProps4.xml><?xml version="1.0" encoding="utf-8"?>
+<ds:datastoreItem xmlns:ds="http://schemas.openxmlformats.org/officeDocument/2006/customXml" ds:itemID="{2EB70948-DF6D-4987-877E-FE7B6524EE19}">
+  <ds:schemaRefs>
+    <ds:schemaRef ds:uri="http://schemas.microsoft.com/office/2006/metadata/properties"/>
+    <ds:schemaRef ds:uri="http://schemas.microsoft.com/office/infopath/2007/PartnerControls"/>
+    <ds:schemaRef ds:uri="7e256401-1022-4c98-815a-a5a1e165b662"/>
+    <ds:schemaRef ds:uri="168e0357-5b39-4600-91c2-bfff6e896513"/>
+  </ds:schemaRefs>
+</ds:datastoreItem>
 </file>
</xml_diff>